<commit_message>
L&T team for disputes
</commit_message>
<xml_diff>
--- a/pdf/Rubric - Microsite group project.docx
+++ b/pdf/Rubric - Microsite group project.docx
@@ -1421,7 +1421,21 @@
                 <w:sz w:val="20"/>
                 <w:szCs w:val="20"/>
               </w:rPr>
-              <w:t>raised with teaching staff: awarded by peer evaluation</w:t>
+              <w:t xml:space="preserve">raised with </w:t>
+            </w:r>
+            <w:r>
+              <w:rPr>
+                <w:sz w:val="20"/>
+                <w:szCs w:val="20"/>
+              </w:rPr>
+              <w:t>teaching &amp; learning team</w:t>
+            </w:r>
+            <w:r>
+              <w:rPr>
+                <w:sz w:val="20"/>
+                <w:szCs w:val="20"/>
+              </w:rPr>
+              <w:t>: awarded by peer evaluation</w:t>
             </w:r>
           </w:p>
         </w:tc>

</xml_diff>